<commit_message>
Add details about how to tracking link is verified in the system to .docx and README
</commit_message>
<xml_diff>
--- a/System usage story.docx
+++ b/System usage story.docx
@@ -228,6 +228,14 @@
         </w:rPr>
         <w:t xml:space="preserve"> The tracking link contains shipment status so Chloe can now there is the package and then it has arrived.</w:t>
       </w:r>
+      <w:r>
+        <w:rPr>
+          <w:rFonts w:ascii="Times New Roman" w:hAnsi="Times New Roman" w:cs="Times New Roman"/>
+          <w:sz w:val="24"/>
+          <w:szCs w:val="24"/>
+        </w:rPr>
+        <w:t xml:space="preserve"> Then Chloe (or anybody since links don’t require authentication although are difficult to guess) enters the link, the system checks if there is such one. Since the link starts with shipment ID and since shipment entity contains the link it is easy to verify the links existence. If the link is confirmed to exist, package statuses are sent as a response.</w:t>
+      </w:r>
     </w:p>
     <w:p>
       <w:pPr>
@@ -450,7 +458,16 @@
           <w:sz w:val="24"/>
           <w:szCs w:val="24"/>
         </w:rPr>
-        <w:t>, William arrives at the endpoint enters destination machine unlocking code and places the package</w:t>
+        <w:t xml:space="preserve">, William arrives at the endpoint enters destination </w:t>
+      </w:r>
+      <w:r>
+        <w:rPr>
+          <w:rFonts w:ascii="Times New Roman" w:hAnsi="Times New Roman" w:cs="Times New Roman"/>
+          <w:sz w:val="24"/>
+          <w:szCs w:val="24"/>
+        </w:rPr>
+        <w:lastRenderedPageBreak/>
+        <w:t>machine unlocking code and places the package</w:t>
       </w:r>
       <w:r>
         <w:rPr>
@@ -508,16 +525,7 @@
           <w:sz w:val="24"/>
           <w:szCs w:val="24"/>
         </w:rPr>
-        <w:t xml:space="preserve">Since Peter sent the shipment tracking link to Cloe, she sees that the package has arrived. She goes to the destination post machine and enters the unlocking code Peter has given to her. Chloe </w:t>
-      </w:r>
-      <w:r>
-        <w:rPr>
-          <w:rFonts w:ascii="Times New Roman" w:hAnsi="Times New Roman" w:cs="Times New Roman"/>
-          <w:sz w:val="24"/>
-          <w:szCs w:val="24"/>
-        </w:rPr>
-        <w:lastRenderedPageBreak/>
-        <w:t>takes the package. Shipment status changes. Peter has successfully delivered the package to Chloe.</w:t>
+        <w:t>Since Peter sent the shipment tracking link to Cloe, she sees that the package has arrived. She goes to the destination post machine and enters the unlocking code Peter has given to her. Chloe takes the package. Shipment status changes. Peter has successfully delivered the package to Chloe.</w:t>
       </w:r>
     </w:p>
     <w:sectPr>

</xml_diff>